<commit_message>
Document cahier de charge terminer
</commit_message>
<xml_diff>
--- a/CahierDesChargesTP2.docx
+++ b/CahierDesChargesTP2.docx
@@ -479,31 +479,7 @@
           <w:szCs w:val="29"/>
           <w:lang w:val="fr-CA"/>
         </w:rPr>
-        <w:t>Nous creons une application</w:t>
-      </w:r>
-      <w:r>
-        <w:rPr>
-          <w:rFonts w:cs="Times" w:ascii="Times" w:hAnsi="Times"/>
-          <w:i w:val="false"/>
-          <w:iCs w:val="false"/>
-          <w:color w:val="1C1C1C"/>
-          <w:sz w:val="29"/>
-          <w:szCs w:val="29"/>
-          <w:lang w:val="fr-CA"/>
-        </w:rPr>
-        <w:t xml:space="preserve"> permettant d’</w:t>
-      </w:r>
-      <w:r>
-        <w:rPr>
-          <w:rFonts w:cs="Times" w:ascii="Times" w:hAnsi="Times"/>
-          <w:i w:val="false"/>
-          <w:iCs w:val="false"/>
-          <w:color w:val="1C1C1C"/>
-          <w:sz w:val="29"/>
-          <w:szCs w:val="29"/>
-          <w:lang w:val="fr-CA"/>
-        </w:rPr>
-        <w:t>ameliorer la gestion d’un systeme mis en place manuellement. L’application permetra de moderniser le systeme de gestion et d’offrir une solution informatiser des operations de la bibliotheque.</w:t>
+        <w:t>Nous creons une application permettant d’ameliorer la gestion d’un systeme mis en place manuellement. L’application permetra de moderniser le systeme de gestion et d’offrir une solution informatiser des operations de la bibliotheque.</w:t>
       </w:r>
     </w:p>
     <w:p>
@@ -522,7 +498,9 @@
       <w:r>
         <w:rPr>
           <w:rFonts w:cs="Times" w:ascii="Times" w:hAnsi="Times"/>
-          <w:color w:val="000000"/>
+          <w:color w:val="535353"/>
+          <w:sz w:val="29"/>
+          <w:szCs w:val="29"/>
           <w:lang w:val="fr-CA"/>
         </w:rPr>
       </w:r>
@@ -570,17 +548,7 @@
           <w:szCs w:val="29"/>
           <w:lang w:val="fr-CA"/>
         </w:rPr>
-        <w:t xml:space="preserve">Le produit pourra etre installer sur toute les plateformes et aussi disponible dans  </w:t>
-      </w:r>
-      <w:r>
-        <w:rPr>
-          <w:rFonts w:cs="Times" w:ascii="Times" w:hAnsi="Times"/>
-          <w:color w:val="000000"/>
-          <w:sz w:val="29"/>
-          <w:szCs w:val="29"/>
-          <w:lang w:val="fr-CA"/>
-        </w:rPr>
-        <w:t>un site internet. Toutefois il va falloir avoir un compte créer. Le programme en JDBC, l’utilisation se fait grace au SGBD H2.</w:t>
+        <w:t>Le produit pourra etre installer sur toute les plateformes et aussi disponible dans  un site internet. Toutefois il va falloir avoir un compte créer. Le programme en JDBC, l’utilisation se fait grace au SGBD H2.</w:t>
       </w:r>
     </w:p>
     <w:p>
@@ -595,7 +563,11 @@
         </w:rPr>
       </w:pPr>
       <w:r>
-        <w:rPr/>
+        <w:rPr>
+          <w:rFonts w:cs="Times" w:ascii="Times" w:hAnsi="Times"/>
+          <w:color w:val="000000"/>
+          <w:lang w:val="fr-CA"/>
+        </w:rPr>
       </w:r>
     </w:p>
     <w:p>
@@ -642,67 +614,7 @@
           <w:szCs w:val="29"/>
           <w:lang w:val="fr-CA"/>
         </w:rPr>
-        <w:t xml:space="preserve">Ce projet a ete lancer car la bibliotheque de Javatown a un probleme de gestion. </w:t>
-      </w:r>
-      <w:r>
-        <w:rPr>
-          <w:rFonts w:cs="Times"/>
-          <w:i w:val="false"/>
-          <w:iCs w:val="false"/>
-          <w:color w:val="000000"/>
-          <w:sz w:val="29"/>
-          <w:szCs w:val="29"/>
-          <w:lang w:val="fr-CA"/>
-        </w:rPr>
-        <w:t xml:space="preserve">Le produit a pour but d’ameliorer la gestion des systemes manuelle </w:t>
-      </w:r>
-      <w:r>
-        <w:rPr>
-          <w:rFonts w:cs="Times"/>
-          <w:i w:val="false"/>
-          <w:iCs w:val="false"/>
-          <w:color w:val="000000"/>
-          <w:sz w:val="29"/>
-          <w:szCs w:val="29"/>
-          <w:lang w:val="fr-CA"/>
-        </w:rPr>
-        <w:t>et permettra de ne pas perdre les amendes et les livres</w:t>
-      </w:r>
-      <w:r>
-        <w:rPr>
-          <w:rFonts w:cs="Times"/>
-          <w:i w:val="false"/>
-          <w:iCs w:val="false"/>
-          <w:color w:val="000000"/>
-          <w:sz w:val="29"/>
-          <w:szCs w:val="29"/>
-          <w:lang w:val="fr-CA"/>
-        </w:rPr>
-        <w:t xml:space="preserve">. </w:t>
-      </w:r>
-      <w:r>
-        <w:rPr>
-          <w:rFonts w:cs="Times"/>
-          <w:i w:val="false"/>
-          <w:iCs w:val="false"/>
-          <w:color w:val="000000"/>
-          <w:sz w:val="29"/>
-          <w:szCs w:val="29"/>
-          <w:lang w:val="fr-CA"/>
-        </w:rPr>
-        <w:t xml:space="preserve">L’application fira nous inspire.L’application est erconnu et bien note. L’application est simple a utiliser et accesible a tout le monde. </w:t>
-      </w:r>
-      <w:r>
-        <w:rPr>
-          <w:rFonts w:cs="Times"/>
-          <w:i w:val="false"/>
-          <w:iCs w:val="false"/>
-          <w:color w:val="000000"/>
-          <w:sz w:val="29"/>
-          <w:szCs w:val="29"/>
-          <w:lang w:val="fr-CA"/>
-        </w:rPr>
-        <w:t>Le produit a pour but d’ameliorer la gestion des systemes manuelle.</w:t>
+        <w:t>Ce projet a ete lancer car la bibliotheque de Javatown a un probleme de gestion. Le produit a pour but d’ameliorer la gestion des systemes manuelle et permettra de ne pas perdre les amendes et les livres. L’application fira nous inspire.L’application est erconnu et bien note. L’application est simple a utiliser et accesible a tout le monde. Le produit a pour but d’ameliorer la gestion des systemes manuelle.</w:t>
       </w:r>
     </w:p>
     <w:p>
@@ -922,87 +834,7 @@
           <w:szCs w:val="29"/>
           <w:lang w:val="fr-CA"/>
         </w:rPr>
-        <w:t xml:space="preserve">Notre produit aura comme </w:t>
-      </w:r>
-      <w:r>
-        <w:rPr>
-          <w:rFonts w:cs="Times" w:ascii="Times" w:hAnsi="Times"/>
-          <w:color w:val="000000"/>
-          <w:sz w:val="29"/>
-          <w:szCs w:val="29"/>
-          <w:lang w:val="fr-CA"/>
-        </w:rPr>
-        <w:t xml:space="preserve">principalement </w:t>
-      </w:r>
-      <w:r>
-        <w:rPr>
-          <w:rFonts w:cs="Times" w:ascii="Times" w:hAnsi="Times"/>
-          <w:color w:val="000000"/>
-          <w:sz w:val="29"/>
-          <w:szCs w:val="29"/>
-          <w:lang w:val="fr-CA"/>
-        </w:rPr>
-        <w:t xml:space="preserve">sources de revenus le </w:t>
-      </w:r>
-      <w:r>
-        <w:rPr>
-          <w:rFonts w:cs="Times" w:ascii="Times" w:hAnsi="Times"/>
-          <w:color w:val="000000"/>
-          <w:sz w:val="29"/>
-          <w:szCs w:val="29"/>
-          <w:lang w:val="fr-CA"/>
-        </w:rPr>
-        <w:t>retard des membre</w:t>
-      </w:r>
-      <w:r>
-        <w:rPr>
-          <w:rFonts w:cs="Times" w:ascii="Times" w:hAnsi="Times"/>
-          <w:color w:val="000000"/>
-          <w:sz w:val="29"/>
-          <w:szCs w:val="29"/>
-          <w:lang w:val="fr-CA"/>
-        </w:rPr>
-        <w:t>s</w:t>
-      </w:r>
-      <w:r>
-        <w:rPr>
-          <w:rFonts w:cs="Times" w:ascii="Times" w:hAnsi="Times"/>
-          <w:color w:val="000000"/>
-          <w:sz w:val="29"/>
-          <w:szCs w:val="29"/>
-          <w:lang w:val="fr-CA"/>
-        </w:rPr>
-        <w:t xml:space="preserve"> </w:t>
-      </w:r>
-      <w:r>
-        <w:rPr>
-          <w:rFonts w:cs="Times" w:ascii="Times" w:hAnsi="Times"/>
-          <w:color w:val="000000"/>
-          <w:sz w:val="29"/>
-          <w:szCs w:val="29"/>
-          <w:lang w:val="fr-CA"/>
-        </w:rPr>
-        <w:t xml:space="preserve">de la remises de leurs documents et la creation de d’une carte membre pour un nouveau client. Le financeur sera la ville qui permet, avec un budget </w:t>
-      </w:r>
-      <w:r>
-        <w:rPr>
-          <w:rFonts w:cs="Times" w:ascii="Times" w:hAnsi="Times"/>
-          <w:color w:val="000000"/>
-          <w:sz w:val="29"/>
-          <w:szCs w:val="29"/>
-          <w:lang w:val="fr-CA"/>
-        </w:rPr>
-        <w:t>de garder la consitence du produit.</w:t>
-      </w:r>
-      <w:r>
-        <w:rPr>
-          <w:rFonts w:cs="Times" w:ascii="Times" w:hAnsi="Times"/>
-          <w:color w:val="000000"/>
-          <w:sz w:val="29"/>
-          <w:szCs w:val="29"/>
-          <w:lang w:val="fr-CA"/>
-        </w:rPr>
-        <w:t xml:space="preserve"> </w:t>
+        <w:t xml:space="preserve">Notre produit aura comme principalement sources de revenus le retard des membres de la remises de leurs documents et la creation de d’une carte membre pour un nouveau client. Le financeur sera la ville qui permet, avec un budget de garder la consitence du produit. </w:t>
       </w:r>
     </w:p>
     <w:p>
@@ -1017,7 +849,11 @@
         </w:rPr>
       </w:pPr>
       <w:r>
-        <w:rPr/>
+        <w:rPr>
+          <w:rFonts w:cs="Times" w:ascii="Times" w:hAnsi="Times"/>
+          <w:color w:val="000000"/>
+          <w:lang w:val="fr-CA"/>
+        </w:rPr>
       </w:r>
     </w:p>
     <w:p>
@@ -1062,61 +898,7 @@
           <w:szCs w:val="29"/>
           <w:lang w:val="fr-CA"/>
         </w:rPr>
-        <w:t>Les employes de la bibliotheque pourront avoir acces au donn</w:t>
-      </w:r>
-      <w:r>
-        <w:rPr>
-          <w:rFonts w:ascii="Times" w:hAnsi="Times"/>
-          <w:sz w:val="29"/>
-          <w:szCs w:val="29"/>
-          <w:lang w:val="fr-CA"/>
-        </w:rPr>
-        <w:t>ee ,</w:t>
-      </w:r>
-      <w:r>
-        <w:rPr>
-          <w:rFonts w:ascii="Times" w:hAnsi="Times"/>
-          <w:sz w:val="29"/>
-          <w:szCs w:val="29"/>
-          <w:lang w:val="fr-CA"/>
-        </w:rPr>
-        <w:t xml:space="preserve"> par exemple le nom des membres, les documents qui sont present dans la bibliothque, les element emprunter (par qu</w:t>
-      </w:r>
-      <w:r>
-        <w:rPr>
-          <w:rFonts w:ascii="Times" w:hAnsi="Times"/>
-          <w:sz w:val="29"/>
-          <w:szCs w:val="29"/>
-          <w:lang w:val="fr-CA"/>
-        </w:rPr>
-        <w:t>elle client</w:t>
-      </w:r>
-      <w:r>
-        <w:rPr>
-          <w:rFonts w:ascii="Times" w:hAnsi="Times"/>
-          <w:sz w:val="29"/>
-          <w:szCs w:val="29"/>
-          <w:lang w:val="fr-CA"/>
-        </w:rPr>
-        <w:t xml:space="preserve">) , </w:t>
-      </w:r>
-      <w:r>
-        <w:rPr>
-          <w:rFonts w:ascii="Times" w:hAnsi="Times"/>
-          <w:sz w:val="29"/>
-          <w:szCs w:val="29"/>
-          <w:lang w:val="fr-CA"/>
-        </w:rPr>
-        <w:t>la recherche d’un document</w:t>
-      </w:r>
-      <w:r>
-        <w:rPr>
-          <w:rFonts w:ascii="Times" w:hAnsi="Times"/>
-          <w:sz w:val="29"/>
-          <w:szCs w:val="29"/>
-          <w:lang w:val="fr-CA"/>
-        </w:rPr>
-        <w:t>.</w:t>
+        <w:t>Les employes de la bibliotheque pourront avoir acces au donnee , par exemple le nom des membres, les documents qui sont present dans la bibliothque, les element emprunter (par quelle client) , la recherche d’un document.</w:t>
       </w:r>
     </w:p>
     <w:p>
@@ -1134,7 +916,15 @@
         </w:rPr>
       </w:pPr>
       <w:r>
-        <w:rPr/>
+        <w:rPr>
+          <w:rFonts w:cs="Times" w:ascii="Times" w:hAnsi="Times"/>
+          <w:b/>
+          <w:bCs/>
+          <w:color w:val="1A1A1A"/>
+          <w:sz w:val="29"/>
+          <w:szCs w:val="29"/>
+          <w:lang w:val="fr-CA"/>
+        </w:rPr>
       </w:r>
     </w:p>
     <w:p>
@@ -1152,15 +942,6 @@
         </w:rPr>
       </w:pPr>
       <w:r>
-        <w:rPr/>
-      </w:r>
-    </w:p>
-    <w:p>
-      <w:pPr>
-        <w:pStyle w:val="Normal"/>
-        <w:rPr/>
-      </w:pPr>
-      <w:r>
         <w:rPr>
           <w:rFonts w:cs="Times" w:ascii="Times" w:hAnsi="Times"/>
           <w:b/>
@@ -1170,6 +951,23 @@
           <w:szCs w:val="29"/>
           <w:lang w:val="fr-CA"/>
         </w:rPr>
+      </w:r>
+    </w:p>
+    <w:p>
+      <w:pPr>
+        <w:pStyle w:val="Normal"/>
+        <w:rPr/>
+      </w:pPr>
+      <w:r>
+        <w:rPr>
+          <w:rFonts w:cs="Times" w:ascii="Times" w:hAnsi="Times"/>
+          <w:b/>
+          <w:bCs/>
+          <w:color w:val="1A1A1A"/>
+          <w:sz w:val="29"/>
+          <w:szCs w:val="29"/>
+          <w:lang w:val="fr-CA"/>
+        </w:rPr>
         <w:t xml:space="preserve">Perspectives de développement </w:t>
       </w:r>
     </w:p>
@@ -1182,13 +980,7 @@
       </w:pPr>
       <w:r>
         <w:rPr>
-          <w:rFonts w:cs="Times"/>
-          <w:i/>
-          <w:iCs/>
-          <w:color w:val="535353"/>
-          <w:sz w:val="29"/>
-          <w:szCs w:val="29"/>
-          <w:lang w:val="fr-CA"/>
+          <w:rFonts w:eastAsia="MS Mincho" w:cs="MS Mincho" w:ascii="MS Mincho" w:hAnsi="MS Mincho"/>
         </w:rPr>
       </w:r>
     </w:p>
@@ -1208,7 +1000,7 @@
       </w:pPr>
       <w:r>
         <w:rPr>
-          <w:rFonts w:cs="Times" w:ascii="Times" w:hAnsi="Times"/>
+          <w:rFonts w:cs="Times"/>
           <w:i w:val="false"/>
           <w:iCs w:val="false"/>
           <w:color w:val="1C1C1C"/>
@@ -1220,7 +1012,7 @@
       </w:r>
       <w:r>
         <w:rPr>
-          <w:rFonts w:cs="Times" w:ascii="Times" w:hAnsi="Times"/>
+          <w:rFonts w:cs="Times"/>
           <w:b w:val="false"/>
           <w:bCs w:val="false"/>
           <w:i w:val="false"/>
@@ -1293,7 +1085,7 @@
         <w:pStyle w:val="Normal"/>
         <w:numPr>
           <w:ilvl w:val="0"/>
-          <w:numId w:val="2"/>
+          <w:numId w:val="1"/>
         </w:numPr>
         <w:shd w:val="clear" w:color="auto" w:fill="FFFFFF"/>
         <w:spacing w:lineRule="atLeast" w:line="360" w:beforeAutospacing="1" w:after="0"/>
@@ -1322,7 +1114,7 @@
         <w:pStyle w:val="Normal"/>
         <w:numPr>
           <w:ilvl w:val="0"/>
-          <w:numId w:val="2"/>
+          <w:numId w:val="1"/>
         </w:numPr>
         <w:shd w:val="clear" w:color="auto" w:fill="FFFFFF"/>
         <w:spacing w:lineRule="atLeast" w:line="360" w:before="0" w:after="0"/>
@@ -1353,7 +1145,7 @@
         <w:pStyle w:val="Normal"/>
         <w:numPr>
           <w:ilvl w:val="0"/>
-          <w:numId w:val="2"/>
+          <w:numId w:val="1"/>
         </w:numPr>
         <w:shd w:val="clear" w:color="auto" w:fill="FFFFFF"/>
         <w:spacing w:lineRule="atLeast" w:line="360" w:before="0" w:afterAutospacing="1"/>
@@ -1411,6 +1203,7 @@
         </w:numPr>
         <w:shd w:val="clear" w:color="auto" w:fill="FFFFFF"/>
         <w:spacing w:lineRule="atLeast" w:line="330" w:before="480" w:after="240"/>
+        <w:ind w:left="0" w:hanging="0"/>
         <w:outlineLvl w:val="3"/>
         <w:rPr>
           <w:rFonts w:ascii="Helvetica" w:hAnsi="Helvetica" w:eastAsia="Times New Roman" w:cs="Times New Roman"/>
@@ -1534,6 +1327,7 @@
         </w:numPr>
         <w:shd w:val="clear" w:color="auto" w:fill="FFFFFF"/>
         <w:spacing w:lineRule="atLeast" w:line="300" w:before="150" w:after="150"/>
+        <w:ind w:left="0" w:hanging="0"/>
         <w:outlineLvl w:val="4"/>
         <w:rPr>
           <w:rFonts w:ascii="Helvetica" w:hAnsi="Helvetica" w:eastAsia="Times New Roman" w:cs="Times New Roman"/>
@@ -1587,7 +1381,7 @@
         <w:pStyle w:val="ListParagraph"/>
         <w:numPr>
           <w:ilvl w:val="0"/>
-          <w:numId w:val="4"/>
+          <w:numId w:val="3"/>
         </w:numPr>
         <w:shd w:val="clear" w:color="auto" w:fill="FFFFFF"/>
         <w:spacing w:lineRule="atLeast" w:line="345" w:before="0" w:after="150"/>
@@ -1620,7 +1414,7 @@
         <w:pStyle w:val="Normal"/>
         <w:numPr>
           <w:ilvl w:val="0"/>
-          <w:numId w:val="3"/>
+          <w:numId w:val="2"/>
         </w:numPr>
         <w:shd w:val="clear" w:color="auto" w:fill="FFFFFF"/>
         <w:spacing w:lineRule="atLeast" w:line="360" w:beforeAutospacing="1" w:after="0"/>
@@ -1660,7 +1454,7 @@
         <w:pStyle w:val="Normal"/>
         <w:numPr>
           <w:ilvl w:val="0"/>
-          <w:numId w:val="3"/>
+          <w:numId w:val="2"/>
         </w:numPr>
         <w:shd w:val="clear" w:color="auto" w:fill="FFFFFF"/>
         <w:spacing w:lineRule="atLeast" w:line="360" w:before="0" w:afterAutospacing="1"/>
@@ -2844,7 +2638,10 @@
               </w:rPr>
             </w:pPr>
             <w:r>
-              <w:rPr/>
+              <w:rPr>
+                <w:lang w:val="fr-CA"/>
+              </w:rPr>
+              <w:t>Client</w:t>
             </w:r>
           </w:p>
         </w:tc>
@@ -2866,7 +2663,10 @@
               </w:rPr>
             </w:pPr>
             <w:r>
-              <w:rPr/>
+              <w:rPr>
+                <w:lang w:val="fr-CA"/>
+              </w:rPr>
+              <w:t>A acces a une plateforme pour trouver des documents</w:t>
             </w:r>
           </w:p>
         </w:tc>
@@ -2965,7 +2765,9 @@
               </w:rPr>
             </w:pPr>
             <w:r>
-              <w:rPr/>
+              <w:rPr>
+                <w:lang w:val="fr-CA"/>
+              </w:rPr>
             </w:r>
           </w:p>
         </w:tc>
@@ -2987,7 +2789,9 @@
               </w:rPr>
             </w:pPr>
             <w:r>
-              <w:rPr/>
+              <w:rPr>
+                <w:lang w:val="fr-CA"/>
+              </w:rPr>
             </w:r>
           </w:p>
         </w:tc>
@@ -3086,7 +2890,9 @@
               </w:rPr>
             </w:pPr>
             <w:r>
-              <w:rPr/>
+              <w:rPr>
+                <w:lang w:val="fr-CA"/>
+              </w:rPr>
             </w:r>
           </w:p>
         </w:tc>
@@ -3108,7 +2914,9 @@
               </w:rPr>
             </w:pPr>
             <w:r>
-              <w:rPr/>
+              <w:rPr>
+                <w:lang w:val="fr-CA"/>
+              </w:rPr>
             </w:r>
           </w:p>
         </w:tc>
@@ -3207,7 +3015,9 @@
               </w:rPr>
             </w:pPr>
             <w:r>
-              <w:rPr/>
+              <w:rPr>
+                <w:lang w:val="fr-CA"/>
+              </w:rPr>
             </w:r>
           </w:p>
         </w:tc>
@@ -3229,7 +3039,9 @@
               </w:rPr>
             </w:pPr>
             <w:r>
-              <w:rPr/>
+              <w:rPr>
+                <w:lang w:val="fr-CA"/>
+              </w:rPr>
             </w:r>
           </w:p>
         </w:tc>
@@ -3271,7 +3083,11 @@
         </w:rPr>
       </w:pPr>
       <w:r>
-        <w:rPr/>
+        <w:rPr>
+          <w:rFonts w:cs="Times" w:ascii="Times" w:hAnsi="Times"/>
+          <w:color w:val="000000"/>
+          <w:lang w:val="fr-CA"/>
+        </w:rPr>
       </w:r>
     </w:p>
     <w:p>
@@ -3350,7 +3166,13 @@
         </w:rPr>
       </w:pPr>
       <w:r>
-        <w:rPr/>
+        <w:rPr>
+          <w:rFonts w:eastAsia="MS Mincho" w:cs="Times" w:ascii="Times" w:hAnsi="Times"/>
+          <w:color w:val="000000"/>
+          <w:sz w:val="29"/>
+          <w:szCs w:val="29"/>
+          <w:lang w:val="fr-CA"/>
+        </w:rPr>
       </w:r>
     </w:p>
     <w:p>
@@ -3396,101 +3218,6 @@
     </w:p>
     <w:p>
       <w:pPr>
-        <w:pStyle w:val="Notes"/>
-        <w:rPr>
-          <w:rFonts w:ascii="MS Mincho" w:hAnsi="MS Mincho" w:eastAsia="MS Mincho" w:cs="MS Mincho"/>
-        </w:rPr>
-      </w:pPr>
-      <w:r>
-        <w:rPr/>
-        <w:t>- Est-ce qu’il y a des contraintes particulières d’architecture à respecter ?</w:t>
-      </w:r>
-      <w:r>
-        <w:rPr>
-          <w:rFonts w:eastAsia="MS Mincho" w:cs="MS Mincho" w:ascii="MS Mincho" w:hAnsi="MS Mincho"/>
-        </w:rPr>
-        <w:t> -</w:t>
-      </w:r>
-    </w:p>
-    <w:p>
-      <w:pPr>
-        <w:pStyle w:val="Notes"/>
-        <w:rPr>
-          <w:rFonts w:ascii="MS Mincho" w:hAnsi="MS Mincho" w:eastAsia="MS Mincho" w:cs="MS Mincho"/>
-        </w:rPr>
-      </w:pPr>
-      <w:r>
-        <w:rPr/>
-        <w:t>- Est-ce qu’il y a déjà des APIs qui sont utilisables ?</w:t>
-      </w:r>
-      <w:r>
-        <w:rPr>
-          <w:rFonts w:eastAsia="MS Mincho" w:cs="MS Mincho" w:ascii="MS Mincho" w:hAnsi="MS Mincho"/>
-        </w:rPr>
-        <w:t> -</w:t>
-      </w:r>
-    </w:p>
-    <w:p>
-      <w:pPr>
-        <w:pStyle w:val="Notes"/>
-        <w:rPr>
-          <w:rFonts w:ascii="MS Mincho" w:hAnsi="MS Mincho" w:eastAsia="MS Mincho" w:cs="MS Mincho"/>
-        </w:rPr>
-      </w:pPr>
-      <w:r>
-        <w:rPr/>
-        <w:t>- Où seront hébergées les données du produit ?</w:t>
-      </w:r>
-      <w:r>
-        <w:rPr>
-          <w:rFonts w:eastAsia="MS Mincho" w:cs="MS Mincho" w:ascii="MS Mincho" w:hAnsi="MS Mincho"/>
-        </w:rPr>
-        <w:t> -</w:t>
-      </w:r>
-    </w:p>
-    <w:p>
-      <w:pPr>
-        <w:pStyle w:val="Notes"/>
-        <w:rPr>
-          <w:rFonts w:ascii="MS Mincho" w:hAnsi="MS Mincho" w:eastAsia="MS Mincho" w:cs="MS Mincho"/>
-        </w:rPr>
-      </w:pPr>
-      <w:r>
-        <w:rPr/>
-        <w:t>- Où sera hébergée la solution développée ?</w:t>
-      </w:r>
-      <w:r>
-        <w:rPr>
-          <w:rFonts w:eastAsia="MS Mincho" w:cs="MS Mincho" w:ascii="MS Mincho" w:hAnsi="MS Mincho"/>
-        </w:rPr>
-        <w:t> -</w:t>
-      </w:r>
-    </w:p>
-    <w:p>
-      <w:pPr>
-        <w:pStyle w:val="Notes"/>
-        <w:rPr>
-          <w:color w:val="000000"/>
-          <w14:textFill>
-            <w14:solidFill>
-              <w14:srgbClr w14:val="000000">
-                <w14:lumMod w14:val="65000"/>
-              </w14:srgbClr>
-            </w14:solidFill>
-          </w14:textFill>
-        </w:rPr>
-      </w:pPr>
-      <w:r>
-        <w:rPr/>
-        <w:t xml:space="preserve">- Est-ce que je souhaite implémenter le CI/CD (Intégration Continue / Déploiement Continu) dans mon projet ? </w:t>
-      </w:r>
-    </w:p>
-    <w:p>
-      <w:pPr>
         <w:pStyle w:val="Normal"/>
         <w:rPr>
           <w:rFonts w:ascii="Times" w:hAnsi="Times" w:cs="Times"/>
@@ -3508,19 +3235,481 @@
           <w:szCs w:val="29"/>
           <w:lang w:val="fr-CA"/>
         </w:rPr>
-      </w:r>
-      <w:r>
-        <w:br w:type="page"/>
-      </w:r>
-    </w:p>
-    <w:p>
-      <w:pPr>
-        <w:pStyle w:val="Normal"/>
-        <w:widowControl w:val="false"/>
-        <w:spacing w:lineRule="atLeast" w:line="340" w:before="0" w:after="240"/>
-        <w:rPr>
-          <w:rFonts w:ascii="Times" w:hAnsi="Times" w:cs="Times"/>
-          <w:color w:val="000000"/>
+        <w:t>Les contraintes sont que les seuls personnes personne ayant un acces total sur la base de donnee son les employees..</w:t>
+      </w:r>
+    </w:p>
+    <w:p>
+      <w:pPr>
+        <w:pStyle w:val="Normal"/>
+        <w:rPr>
+          <w:rFonts w:ascii="Times" w:hAnsi="Times" w:cs="Times"/>
+          <w:color w:val="535353"/>
+          <w:sz w:val="29"/>
+          <w:szCs w:val="29"/>
+          <w:lang w:val="fr-CA"/>
+        </w:rPr>
+      </w:pPr>
+      <w:r>
+        <w:rPr>
+          <w:rFonts w:cs="Times" w:ascii="Times" w:hAnsi="Times"/>
+          <w:color w:val="535353"/>
+          <w:sz w:val="29"/>
+          <w:szCs w:val="29"/>
+          <w:lang w:val="fr-CA"/>
+        </w:rPr>
+        <w:t>Un utilisateur ne pourra cree de table ou de nouveau document mais que les voir a partir de la plateforme. Aucun api et utilisables. Les donnees seront heberges dans un serveur H2, en attendant que le client veuilles un different serveur.</w:t>
+      </w:r>
+    </w:p>
+    <w:p>
+      <w:pPr>
+        <w:pStyle w:val="Normal"/>
+        <w:rPr>
+          <w:rFonts w:ascii="Times" w:hAnsi="Times" w:cs="Times"/>
+          <w:color w:val="535353"/>
+          <w:sz w:val="29"/>
+          <w:szCs w:val="29"/>
+          <w:lang w:val="fr-CA"/>
+        </w:rPr>
+      </w:pPr>
+      <w:r>
+        <w:rPr>
+          <w:rFonts w:cs="Times" w:ascii="Times" w:hAnsi="Times"/>
+          <w:color w:val="535353"/>
+          <w:sz w:val="29"/>
+          <w:szCs w:val="29"/>
+          <w:lang w:val="fr-CA"/>
+        </w:rPr>
+        <w:t xml:space="preserve">La solution du developpement sera mise sur github. On souhaiterait integre la CI/CD dans un futur proche. </w:t>
+      </w:r>
+    </w:p>
+    <w:p>
+      <w:pPr>
+        <w:pStyle w:val="Normal"/>
+        <w:rPr>
+          <w:rFonts w:ascii="Times" w:hAnsi="Times" w:cs="Times"/>
+          <w:color w:val="535353"/>
+          <w:sz w:val="29"/>
+          <w:szCs w:val="29"/>
+          <w:lang w:val="fr-CA"/>
+        </w:rPr>
+      </w:pPr>
+      <w:r>
+        <w:rPr>
+          <w:rFonts w:cs="Times" w:ascii="Times" w:hAnsi="Times"/>
+          <w:color w:val="535353"/>
+          <w:sz w:val="29"/>
+          <w:szCs w:val="29"/>
+          <w:lang w:val="fr-CA"/>
+        </w:rPr>
+      </w:r>
+    </w:p>
+    <w:p>
+      <w:pPr>
+        <w:pStyle w:val="Normal"/>
+        <w:rPr>
+          <w:rFonts w:ascii="Times" w:hAnsi="Times" w:cs="Times"/>
+          <w:color w:val="535353"/>
+          <w:sz w:val="29"/>
+          <w:szCs w:val="29"/>
+          <w:lang w:val="fr-CA"/>
+        </w:rPr>
+      </w:pPr>
+      <w:r>
+        <w:rPr>
+          <w:rFonts w:cs="Times" w:ascii="Times" w:hAnsi="Times"/>
+          <w:color w:val="535353"/>
+          <w:sz w:val="29"/>
+          <w:szCs w:val="29"/>
+          <w:lang w:val="fr-CA"/>
+        </w:rPr>
+      </w:r>
+    </w:p>
+    <w:p>
+      <w:pPr>
+        <w:pStyle w:val="Normal"/>
+        <w:rPr>
+          <w:rFonts w:ascii="Times" w:hAnsi="Times" w:cs="Times"/>
+          <w:color w:val="535353"/>
+          <w:sz w:val="29"/>
+          <w:szCs w:val="29"/>
+          <w:lang w:val="fr-CA"/>
+        </w:rPr>
+      </w:pPr>
+      <w:r>
+        <w:rPr>
+          <w:rFonts w:cs="Times" w:ascii="Times" w:hAnsi="Times"/>
+          <w:color w:val="535353"/>
+          <w:sz w:val="29"/>
+          <w:szCs w:val="29"/>
+          <w:lang w:val="fr-CA"/>
+        </w:rPr>
+      </w:r>
+    </w:p>
+    <w:p>
+      <w:pPr>
+        <w:pStyle w:val="Normal"/>
+        <w:rPr>
+          <w:rFonts w:ascii="Times" w:hAnsi="Times" w:cs="Times"/>
+          <w:color w:val="535353"/>
+          <w:sz w:val="29"/>
+          <w:szCs w:val="29"/>
+          <w:lang w:val="fr-CA"/>
+        </w:rPr>
+      </w:pPr>
+      <w:r>
+        <w:rPr>
+          <w:rFonts w:cs="Times" w:ascii="Times" w:hAnsi="Times"/>
+          <w:color w:val="535353"/>
+          <w:sz w:val="29"/>
+          <w:szCs w:val="29"/>
+          <w:lang w:val="fr-CA"/>
+        </w:rPr>
+      </w:r>
+    </w:p>
+    <w:p>
+      <w:pPr>
+        <w:pStyle w:val="Normal"/>
+        <w:rPr>
+          <w:rFonts w:ascii="Times" w:hAnsi="Times" w:cs="Times"/>
+          <w:color w:val="535353"/>
+          <w:sz w:val="29"/>
+          <w:szCs w:val="29"/>
+          <w:lang w:val="fr-CA"/>
+        </w:rPr>
+      </w:pPr>
+      <w:r>
+        <w:rPr>
+          <w:rFonts w:cs="Times" w:ascii="Times" w:hAnsi="Times"/>
+          <w:color w:val="535353"/>
+          <w:sz w:val="29"/>
+          <w:szCs w:val="29"/>
+          <w:lang w:val="fr-CA"/>
+        </w:rPr>
+      </w:r>
+    </w:p>
+    <w:p>
+      <w:pPr>
+        <w:pStyle w:val="Normal"/>
+        <w:rPr>
+          <w:rFonts w:ascii="Times" w:hAnsi="Times" w:cs="Times"/>
+          <w:color w:val="535353"/>
+          <w:sz w:val="29"/>
+          <w:szCs w:val="29"/>
+          <w:lang w:val="fr-CA"/>
+        </w:rPr>
+      </w:pPr>
+      <w:r>
+        <w:rPr>
+          <w:rFonts w:cs="Times" w:ascii="Times" w:hAnsi="Times"/>
+          <w:color w:val="535353"/>
+          <w:sz w:val="29"/>
+          <w:szCs w:val="29"/>
+          <w:lang w:val="fr-CA"/>
+        </w:rPr>
+      </w:r>
+    </w:p>
+    <w:p>
+      <w:pPr>
+        <w:pStyle w:val="Normal"/>
+        <w:rPr>
+          <w:rFonts w:ascii="Times" w:hAnsi="Times" w:cs="Times"/>
+          <w:color w:val="535353"/>
+          <w:sz w:val="29"/>
+          <w:szCs w:val="29"/>
+          <w:lang w:val="fr-CA"/>
+        </w:rPr>
+      </w:pPr>
+      <w:r>
+        <w:rPr>
+          <w:rFonts w:cs="Times" w:ascii="Times" w:hAnsi="Times"/>
+          <w:color w:val="535353"/>
+          <w:sz w:val="29"/>
+          <w:szCs w:val="29"/>
+          <w:lang w:val="fr-CA"/>
+        </w:rPr>
+      </w:r>
+    </w:p>
+    <w:p>
+      <w:pPr>
+        <w:pStyle w:val="Normal"/>
+        <w:rPr>
+          <w:rFonts w:ascii="Times" w:hAnsi="Times" w:cs="Times"/>
+          <w:color w:val="535353"/>
+          <w:sz w:val="29"/>
+          <w:szCs w:val="29"/>
+          <w:lang w:val="fr-CA"/>
+        </w:rPr>
+      </w:pPr>
+      <w:r>
+        <w:rPr>
+          <w:rFonts w:cs="Times" w:ascii="Times" w:hAnsi="Times"/>
+          <w:color w:val="535353"/>
+          <w:sz w:val="29"/>
+          <w:szCs w:val="29"/>
+          <w:lang w:val="fr-CA"/>
+        </w:rPr>
+      </w:r>
+    </w:p>
+    <w:p>
+      <w:pPr>
+        <w:pStyle w:val="Normal"/>
+        <w:rPr>
+          <w:rFonts w:ascii="Times" w:hAnsi="Times" w:cs="Times"/>
+          <w:color w:val="535353"/>
+          <w:sz w:val="29"/>
+          <w:szCs w:val="29"/>
+          <w:lang w:val="fr-CA"/>
+        </w:rPr>
+      </w:pPr>
+      <w:r>
+        <w:rPr>
+          <w:rFonts w:cs="Times" w:ascii="Times" w:hAnsi="Times"/>
+          <w:color w:val="535353"/>
+          <w:sz w:val="29"/>
+          <w:szCs w:val="29"/>
+          <w:lang w:val="fr-CA"/>
+        </w:rPr>
+      </w:r>
+    </w:p>
+    <w:p>
+      <w:pPr>
+        <w:pStyle w:val="Normal"/>
+        <w:rPr>
+          <w:rFonts w:ascii="Times" w:hAnsi="Times" w:cs="Times"/>
+          <w:color w:val="535353"/>
+          <w:sz w:val="29"/>
+          <w:szCs w:val="29"/>
+          <w:lang w:val="fr-CA"/>
+        </w:rPr>
+      </w:pPr>
+      <w:r>
+        <w:rPr>
+          <w:rFonts w:cs="Times" w:ascii="Times" w:hAnsi="Times"/>
+          <w:color w:val="535353"/>
+          <w:sz w:val="29"/>
+          <w:szCs w:val="29"/>
+          <w:lang w:val="fr-CA"/>
+        </w:rPr>
+      </w:r>
+    </w:p>
+    <w:p>
+      <w:pPr>
+        <w:pStyle w:val="Normal"/>
+        <w:rPr>
+          <w:rFonts w:ascii="Times" w:hAnsi="Times" w:cs="Times"/>
+          <w:color w:val="535353"/>
+          <w:sz w:val="29"/>
+          <w:szCs w:val="29"/>
+          <w:lang w:val="fr-CA"/>
+        </w:rPr>
+      </w:pPr>
+      <w:r>
+        <w:rPr>
+          <w:rFonts w:cs="Times" w:ascii="Times" w:hAnsi="Times"/>
+          <w:color w:val="535353"/>
+          <w:sz w:val="29"/>
+          <w:szCs w:val="29"/>
+          <w:lang w:val="fr-CA"/>
+        </w:rPr>
+      </w:r>
+    </w:p>
+    <w:p>
+      <w:pPr>
+        <w:pStyle w:val="Normal"/>
+        <w:rPr>
+          <w:rFonts w:ascii="Times" w:hAnsi="Times" w:cs="Times"/>
+          <w:color w:val="535353"/>
+          <w:sz w:val="29"/>
+          <w:szCs w:val="29"/>
+          <w:lang w:val="fr-CA"/>
+        </w:rPr>
+      </w:pPr>
+      <w:r>
+        <w:rPr>
+          <w:rFonts w:cs="Times" w:ascii="Times" w:hAnsi="Times"/>
+          <w:color w:val="535353"/>
+          <w:sz w:val="29"/>
+          <w:szCs w:val="29"/>
+          <w:lang w:val="fr-CA"/>
+        </w:rPr>
+      </w:r>
+    </w:p>
+    <w:p>
+      <w:pPr>
+        <w:pStyle w:val="Normal"/>
+        <w:rPr>
+          <w:rFonts w:ascii="Times" w:hAnsi="Times" w:cs="Times"/>
+          <w:color w:val="535353"/>
+          <w:sz w:val="29"/>
+          <w:szCs w:val="29"/>
+          <w:lang w:val="fr-CA"/>
+        </w:rPr>
+      </w:pPr>
+      <w:r>
+        <w:rPr>
+          <w:rFonts w:cs="Times" w:ascii="Times" w:hAnsi="Times"/>
+          <w:color w:val="535353"/>
+          <w:sz w:val="29"/>
+          <w:szCs w:val="29"/>
+          <w:lang w:val="fr-CA"/>
+        </w:rPr>
+      </w:r>
+    </w:p>
+    <w:p>
+      <w:pPr>
+        <w:pStyle w:val="Normal"/>
+        <w:rPr>
+          <w:rFonts w:ascii="Times" w:hAnsi="Times" w:cs="Times"/>
+          <w:color w:val="535353"/>
+          <w:sz w:val="29"/>
+          <w:szCs w:val="29"/>
+          <w:lang w:val="fr-CA"/>
+        </w:rPr>
+      </w:pPr>
+      <w:r>
+        <w:rPr>
+          <w:rFonts w:cs="Times" w:ascii="Times" w:hAnsi="Times"/>
+          <w:color w:val="535353"/>
+          <w:sz w:val="29"/>
+          <w:szCs w:val="29"/>
+          <w:lang w:val="fr-CA"/>
+        </w:rPr>
+      </w:r>
+    </w:p>
+    <w:p>
+      <w:pPr>
+        <w:pStyle w:val="Normal"/>
+        <w:rPr>
+          <w:rFonts w:ascii="Times" w:hAnsi="Times" w:cs="Times"/>
+          <w:color w:val="535353"/>
+          <w:sz w:val="29"/>
+          <w:szCs w:val="29"/>
+          <w:lang w:val="fr-CA"/>
+        </w:rPr>
+      </w:pPr>
+      <w:r>
+        <w:rPr>
+          <w:rFonts w:cs="Times" w:ascii="Times" w:hAnsi="Times"/>
+          <w:color w:val="535353"/>
+          <w:sz w:val="29"/>
+          <w:szCs w:val="29"/>
+          <w:lang w:val="fr-CA"/>
+        </w:rPr>
+      </w:r>
+    </w:p>
+    <w:p>
+      <w:pPr>
+        <w:pStyle w:val="Normal"/>
+        <w:rPr>
+          <w:rFonts w:ascii="Times" w:hAnsi="Times" w:cs="Times"/>
+          <w:color w:val="535353"/>
+          <w:sz w:val="29"/>
+          <w:szCs w:val="29"/>
+          <w:lang w:val="fr-CA"/>
+        </w:rPr>
+      </w:pPr>
+      <w:r>
+        <w:rPr>
+          <w:rFonts w:cs="Times" w:ascii="Times" w:hAnsi="Times"/>
+          <w:color w:val="535353"/>
+          <w:sz w:val="29"/>
+          <w:szCs w:val="29"/>
+          <w:lang w:val="fr-CA"/>
+        </w:rPr>
+      </w:r>
+    </w:p>
+    <w:p>
+      <w:pPr>
+        <w:pStyle w:val="Normal"/>
+        <w:rPr>
+          <w:rFonts w:ascii="Times" w:hAnsi="Times" w:cs="Times"/>
+          <w:color w:val="535353"/>
+          <w:sz w:val="29"/>
+          <w:szCs w:val="29"/>
+          <w:lang w:val="fr-CA"/>
+        </w:rPr>
+      </w:pPr>
+      <w:r>
+        <w:rPr>
+          <w:rFonts w:cs="Times" w:ascii="Times" w:hAnsi="Times"/>
+          <w:color w:val="535353"/>
+          <w:sz w:val="29"/>
+          <w:szCs w:val="29"/>
+          <w:lang w:val="fr-CA"/>
+        </w:rPr>
+      </w:r>
+    </w:p>
+    <w:p>
+      <w:pPr>
+        <w:pStyle w:val="Normal"/>
+        <w:rPr>
+          <w:rFonts w:ascii="Times" w:hAnsi="Times" w:cs="Times"/>
+          <w:color w:val="535353"/>
+          <w:sz w:val="29"/>
+          <w:szCs w:val="29"/>
+          <w:lang w:val="fr-CA"/>
+        </w:rPr>
+      </w:pPr>
+      <w:r>
+        <w:rPr>
+          <w:rFonts w:cs="Times" w:ascii="Times" w:hAnsi="Times"/>
+          <w:color w:val="535353"/>
+          <w:sz w:val="29"/>
+          <w:szCs w:val="29"/>
+          <w:lang w:val="fr-CA"/>
+        </w:rPr>
+      </w:r>
+    </w:p>
+    <w:p>
+      <w:pPr>
+        <w:pStyle w:val="Normal"/>
+        <w:rPr>
+          <w:rFonts w:ascii="Times" w:hAnsi="Times" w:cs="Times"/>
+          <w:color w:val="535353"/>
+          <w:sz w:val="29"/>
+          <w:szCs w:val="29"/>
+          <w:lang w:val="fr-CA"/>
+        </w:rPr>
+      </w:pPr>
+      <w:r>
+        <w:rPr>
+          <w:rFonts w:cs="Times" w:ascii="Times" w:hAnsi="Times"/>
+          <w:color w:val="535353"/>
+          <w:sz w:val="29"/>
+          <w:szCs w:val="29"/>
+          <w:lang w:val="fr-CA"/>
+        </w:rPr>
+      </w:r>
+    </w:p>
+    <w:p>
+      <w:pPr>
+        <w:pStyle w:val="Normal"/>
+        <w:rPr>
+          <w:rFonts w:ascii="Times" w:hAnsi="Times" w:cs="Times"/>
+          <w:color w:val="535353"/>
+          <w:sz w:val="29"/>
+          <w:szCs w:val="29"/>
+          <w:lang w:val="fr-CA"/>
+        </w:rPr>
+      </w:pPr>
+      <w:r>
+        <w:rPr>
+          <w:rFonts w:cs="Times" w:ascii="Times" w:hAnsi="Times"/>
+          <w:color w:val="535353"/>
+          <w:sz w:val="29"/>
+          <w:szCs w:val="29"/>
+          <w:lang w:val="fr-CA"/>
+        </w:rPr>
+      </w:r>
+    </w:p>
+    <w:p>
+      <w:pPr>
+        <w:pStyle w:val="Normal"/>
+        <w:rPr>
+          <w:rFonts w:ascii="Times" w:hAnsi="Times" w:cs="Times"/>
+          <w:color w:val="535353"/>
+          <w:sz w:val="29"/>
+          <w:szCs w:val="29"/>
           <w:lang w:val="fr-CA"/>
         </w:rPr>
       </w:pPr>
@@ -3545,132 +3734,59 @@
         </w:rPr>
       </w:pPr>
       <w:r>
+        <w:rPr>
+          <w:rFonts w:eastAsia="MS Mincho" w:cs="MS Mincho" w:ascii="MS Mincho" w:hAnsi="MS Mincho"/>
+        </w:rPr>
+      </w:r>
+    </w:p>
+    <w:p>
+      <w:pPr>
+        <w:pStyle w:val="Normal"/>
         <w:rPr/>
-        <w:t>- Quelles sont les spécificités techniques du projet ? Choix des technologies, compatibilités, dépendances, contraintes techniques, maintenance, sécurité, traitement des données, etc.</w:t>
-      </w:r>
-      <w:r>
-        <w:rPr>
-          <w:rFonts w:eastAsia="MS Mincho" w:cs="MS Mincho" w:ascii="MS Mincho" w:hAnsi="MS Mincho"/>
-        </w:rPr>
-        <w:t> -</w:t>
-      </w:r>
-    </w:p>
-    <w:p>
-      <w:pPr>
-        <w:pStyle w:val="Notes"/>
-        <w:rPr>
-          <w:color w:val="000000"/>
-          <w14:textFill>
-            <w14:solidFill>
-              <w14:srgbClr w14:val="000000">
-                <w14:lumMod w14:val="65000"/>
-              </w14:srgbClr>
-            </w14:solidFill>
-          </w14:textFill>
-        </w:rPr>
-      </w:pPr>
-      <w:r>
+      </w:pPr>
+      <w:r>
+        <w:rPr>
+          <w:rFonts w:cs="Times" w:ascii="Times" w:hAnsi="Times"/>
+          <w:i w:val="false"/>
+          <w:iCs w:val="false"/>
+          <w:color w:val="000000"/>
+          <w:sz w:val="29"/>
+          <w:szCs w:val="29"/>
+          <w:lang w:val="fr-CA"/>
+        </w:rPr>
+        <w:t>Nous esperons cree un application a la fois disponible sur net mais aussi via une application sur mobile. Les utilisateurs devront se connecter a partir d’un compte qui devra etre payer et ainsi pouvoiravoir acces au donne de la bibliotheque du coin. Nous esperons aussi cibler a peut prêt toute les plateformes, ce sera accessible pour tous. Le Navigateur cibler sera surtout Google Chrome.</w:t>
+      </w:r>
+    </w:p>
+    <w:p>
+      <w:pPr>
+        <w:pStyle w:val="Normal"/>
+        <w:rPr>
+          <w:rFonts w:ascii="Times" w:hAnsi="Times" w:cs="Times"/>
+          <w:i w:val="false"/>
+          <w:i w:val="false"/>
+          <w:iCs w:val="false"/>
+          <w:color w:val="000000"/>
+          <w:sz w:val="29"/>
+          <w:szCs w:val="29"/>
+          <w:lang w:val="fr-CA"/>
+        </w:rPr>
+      </w:pPr>
+      <w:r>
+        <w:rPr>
+          <w:rFonts w:cs="Times" w:ascii="Times" w:hAnsi="Times"/>
+          <w:i w:val="false"/>
+          <w:iCs w:val="false"/>
+          <w:color w:val="000000"/>
+          <w:sz w:val="29"/>
+          <w:szCs w:val="29"/>
+          <w:lang w:val="fr-CA"/>
+        </w:rPr>
+      </w:r>
+    </w:p>
+    <w:p>
+      <w:pPr>
+        <w:pStyle w:val="Normal"/>
         <w:rPr/>
-        <w:t xml:space="preserve">- Quels sont les systèmes d’exploitation visés ? Pour une application mobile, est-ce iOS, Android, ou les 2? </w:t>
-      </w:r>
-    </w:p>
-    <w:p>
-      <w:pPr>
-        <w:pStyle w:val="Notes"/>
-        <w:rPr>
-          <w:rFonts w:ascii="MS Mincho" w:hAnsi="MS Mincho" w:eastAsia="MS Mincho" w:cs="MS Mincho"/>
-        </w:rPr>
-      </w:pPr>
-      <w:r>
-        <w:rPr/>
-        <w:t>- Quelles sont les versions visées pour chaque système d’exploitation ?</w:t>
-      </w:r>
-      <w:r>
-        <w:rPr>
-          <w:rFonts w:eastAsia="MS Mincho" w:cs="MS Mincho" w:ascii="MS Mincho" w:hAnsi="MS Mincho"/>
-        </w:rPr>
-        <w:t> -</w:t>
-      </w:r>
-    </w:p>
-    <w:p>
-      <w:pPr>
-        <w:pStyle w:val="Notes"/>
-        <w:rPr>
-          <w:rFonts w:ascii="MS Mincho" w:hAnsi="MS Mincho" w:eastAsia="MS Mincho" w:cs="MS Mincho"/>
-        </w:rPr>
-      </w:pPr>
-      <w:r>
-        <w:rPr/>
-        <w:t>- Quels sont les navigateurs ciblés (ex : Google Chrome, Mozilla Firefox, Safari, tous, ...) ?</w:t>
-      </w:r>
-      <w:r>
-        <w:rPr>
-          <w:rFonts w:eastAsia="MS Mincho" w:cs="MS Mincho" w:ascii="MS Mincho" w:hAnsi="MS Mincho"/>
-        </w:rPr>
-        <w:t> -</w:t>
-      </w:r>
-    </w:p>
-    <w:p>
-      <w:pPr>
-        <w:pStyle w:val="Notes"/>
-        <w:rPr>
-          <w:color w:val="000000"/>
-          <w14:textFill>
-            <w14:solidFill>
-              <w14:srgbClr w14:val="000000">
-                <w14:lumMod w14:val="65000"/>
-              </w14:srgbClr>
-            </w14:solidFill>
-          </w14:textFill>
-        </w:rPr>
-      </w:pPr>
-      <w:r>
-        <w:rPr/>
-        <w:t xml:space="preserve">- Quels sont les appareils visés ? Des ordinateurs ? Des smartphones ? iPhone ou Android ? Des Android bien précis ? Tous les Android ? </w:t>
-      </w:r>
-    </w:p>
-    <w:p>
-      <w:pPr>
-        <w:pStyle w:val="Normal"/>
-        <w:rPr>
-          <w:rFonts w:ascii="Times" w:hAnsi="Times" w:cs="Times"/>
-          <w:i/>
-          <w:i/>
-          <w:iCs/>
-          <w:color w:val="535353"/>
-          <w:sz w:val="29"/>
-          <w:szCs w:val="29"/>
-          <w:lang w:val="fr-CA"/>
-        </w:rPr>
-      </w:pPr>
-      <w:r>
-        <w:rPr>
-          <w:rFonts w:cs="Times" w:ascii="Times" w:hAnsi="Times"/>
-          <w:i/>
-          <w:iCs/>
-          <w:color w:val="535353"/>
-          <w:sz w:val="29"/>
-          <w:szCs w:val="29"/>
-          <w:lang w:val="fr-CA"/>
-        </w:rPr>
-      </w:r>
-      <w:r>
-        <w:br w:type="page"/>
-      </w:r>
-    </w:p>
-    <w:p>
-      <w:pPr>
-        <w:pStyle w:val="Normal"/>
-        <w:widowControl w:val="false"/>
-        <w:spacing w:lineRule="atLeast" w:line="480" w:before="0" w:after="240"/>
-        <w:rPr>
-          <w:rFonts w:ascii="Times" w:hAnsi="Times" w:cs="Times"/>
-          <w:color w:val="000000"/>
-          <w:lang w:val="fr-CA"/>
-        </w:rPr>
       </w:pPr>
       <w:r>
         <w:rPr>
@@ -3709,118 +3825,29 @@
     </w:p>
     <w:p>
       <w:pPr>
-        <w:pStyle w:val="Notes"/>
-        <w:rPr>
-          <w:rFonts w:ascii="MS Mincho" w:hAnsi="MS Mincho" w:eastAsia="MS Mincho" w:cs="MS Mincho"/>
-        </w:rPr>
-      </w:pPr>
-      <w:r>
-        <w:rPr/>
-        <w:t>- Quelle est le type de gestion de projet attendu (Scrum, Kanban, …)?</w:t>
-      </w:r>
-      <w:r>
-        <w:rPr>
-          <w:rFonts w:eastAsia="MS Mincho" w:cs="MS Mincho" w:ascii="MS Mincho" w:hAnsi="MS Mincho"/>
-        </w:rPr>
-        <w:t> -</w:t>
-      </w:r>
-    </w:p>
-    <w:p>
-      <w:pPr>
-        <w:pStyle w:val="Notes"/>
-        <w:rPr>
-          <w:rFonts w:ascii="MS Mincho" w:hAnsi="MS Mincho" w:eastAsia="MS Mincho" w:cs="MS Mincho"/>
-        </w:rPr>
-      </w:pPr>
-      <w:r>
-        <w:rPr/>
-        <w:t>- Le design sera-t-il conçu à partir de zéro ou en utilisant un modèle préexistant ?</w:t>
-      </w:r>
-      <w:r>
-        <w:rPr>
-          <w:rFonts w:eastAsia="MS Mincho" w:cs="MS Mincho" w:ascii="MS Mincho" w:hAnsi="MS Mincho"/>
-        </w:rPr>
-        <w:t> -</w:t>
-      </w:r>
-    </w:p>
-    <w:p>
-      <w:pPr>
-        <w:pStyle w:val="Notes"/>
-        <w:rPr>
-          <w:rFonts w:ascii="MS Mincho" w:hAnsi="MS Mincho" w:eastAsia="MS Mincho" w:cs="MS Mincho"/>
-        </w:rPr>
-      </w:pPr>
-      <w:r>
-        <w:rPr/>
-        <w:t>- L’équipe travaillera-t-elle à distance ou sur place ?</w:t>
-      </w:r>
-      <w:r>
-        <w:rPr>
-          <w:rFonts w:eastAsia="MS Mincho" w:cs="MS Mincho" w:ascii="MS Mincho" w:hAnsi="MS Mincho"/>
-        </w:rPr>
-        <w:t> -</w:t>
-      </w:r>
-    </w:p>
-    <w:p>
-      <w:pPr>
-        <w:pStyle w:val="Notes"/>
-        <w:rPr>
-          <w:color w:val="000000"/>
-          <w14:textFill>
-            <w14:solidFill>
-              <w14:srgbClr w14:val="000000">
-                <w14:lumMod w14:val="65000"/>
-              </w14:srgbClr>
-            </w14:solidFill>
-          </w14:textFill>
-        </w:rPr>
-      </w:pPr>
-      <w:r>
-        <w:rPr/>
-        <w:t xml:space="preserve">- Comment sera réparti le travail et qui sera responsable de chaque sous-partie du projet ? </w:t>
-      </w:r>
-    </w:p>
-    <w:p>
-      <w:pPr>
-        <w:pStyle w:val="Notes"/>
-        <w:rPr>
-          <w:iCs/>
-        </w:rPr>
-      </w:pPr>
-      <w:r>
-        <w:rPr>
-          <w:iCs/>
-        </w:rPr>
-        <w:t xml:space="preserve">Conseil : ne négligez pas cette partie. Soyez précis sur chaque détail des prestations attendues et définissez avec précision les responsabilités de chacun. Ajoutez toute autre question qui vous semblerait pertinente. </w:t>
-      </w:r>
-    </w:p>
-    <w:p>
-      <w:pPr>
-        <w:pStyle w:val="Normal"/>
-        <w:rPr>
-          <w:rFonts w:ascii="Times" w:hAnsi="Times" w:cs="Times"/>
-          <w:i/>
-          <w:i/>
-          <w:iCs/>
-          <w:color w:val="A6A6A6" w:themeColor="background1" w:themeShade="a6"/>
-          <w:sz w:val="29"/>
-          <w:szCs w:val="29"/>
-          <w:lang w:val="fr-CA"/>
-        </w:rPr>
-      </w:pPr>
-      <w:r>
-        <w:rPr>
-          <w:rFonts w:cs="Times" w:ascii="Times" w:hAnsi="Times"/>
-          <w:i/>
-          <w:iCs/>
-          <w:color w:val="A6A6A6" w:themeColor="background1" w:themeShade="a6"/>
-          <w:sz w:val="29"/>
-          <w:szCs w:val="29"/>
-          <w:lang w:val="fr-CA"/>
-        </w:rPr>
+        <w:pStyle w:val="Normal"/>
+        <w:rPr>
+          <w:rFonts w:ascii="Times" w:hAnsi="Times" w:cs="Times"/>
+          <w:i w:val="false"/>
+          <w:i w:val="false"/>
+          <w:iCs w:val="false"/>
+          <w:color w:val="000000" w:themeShade="a6"/>
+          <w:sz w:val="29"/>
+          <w:szCs w:val="29"/>
+          <w:lang w:val="fr-CA"/>
+        </w:rPr>
+      </w:pPr>
+      <w:r>
+        <w:rPr>
+          <w:rFonts w:cs="Times" w:ascii="Times" w:hAnsi="Times"/>
+          <w:i w:val="false"/>
+          <w:iCs w:val="false"/>
+          <w:color w:val="000000" w:themeShade="a6"/>
+          <w:sz w:val="29"/>
+          <w:szCs w:val="29"/>
+          <w:lang w:val="fr-CA"/>
+        </w:rPr>
+        <w:t>On utilisera l’equipe agil comme facon de gerer l’equipe de developpement. L’equipe pourra ainsi travailler a distance mais lors de meeting important devra se presenter. Chacun aiura une partie c;est a dire qu’un personne s’occupera de la gestion d’amende , une autre des liaisons entre table, une autre a l’acces de la base de donnee.</w:t>
       </w:r>
       <w:r>
         <w:br w:type="page"/>
@@ -3857,18 +3884,7 @@
       </w:pPr>
       <w:r>
         <w:rPr/>
-        <w:t>Vous devez inclure ici vos diagrammes UML soit le diagramme de classe de votre solution ainsi que le schéma de votre base de donnée (tel que vu dans le cours 420-445)</w:t>
-      </w:r>
-    </w:p>
-    <w:p>
-      <w:pPr>
-        <w:pStyle w:val="Notes"/>
-        <w:rPr>
-          <w:lang w:val="fr-CA"/>
-        </w:rPr>
-      </w:pPr>
-      <w:r>
-        <w:rPr/>
+        <w:t>Vous devez inclure ici vos diagrammes UML soit le diagramme de classe de votre solution ainsi que le schéma de votre base de donnée (tel que vu dans le cours 420-445.</w:t>
       </w:r>
     </w:p>
     <w:p>
@@ -3904,6 +3920,51 @@
       </w:pPr>
       <w:r>
         <w:rPr/>
+        <w:drawing>
+          <wp:anchor behindDoc="0" distT="0" distB="0" distL="0" distR="0" simplePos="0" locked="0" layoutInCell="1" allowOverlap="1" relativeHeight="2">
+            <wp:simplePos x="0" y="0"/>
+            <wp:positionH relativeFrom="column">
+              <wp:align>center</wp:align>
+            </wp:positionH>
+            <wp:positionV relativeFrom="paragraph">
+              <wp:posOffset>635</wp:posOffset>
+            </wp:positionV>
+            <wp:extent cx="9144000" cy="5124450"/>
+            <wp:effectExtent l="0" t="0" r="0" b="0"/>
+            <wp:wrapSquare wrapText="largest"/>
+            <wp:docPr id="1" name="Image1" descr=""/>
+            <wp:cNvGraphicFramePr>
+              <a:graphicFrameLocks xmlns:a="http://schemas.openxmlformats.org/drawingml/2006/main" noChangeAspect="1"/>
+            </wp:cNvGraphicFramePr>
+            <a:graphic xmlns:a="http://schemas.openxmlformats.org/drawingml/2006/main">
+              <a:graphicData uri="http://schemas.openxmlformats.org/drawingml/2006/picture">
+                <pic:pic xmlns:pic="http://schemas.openxmlformats.org/drawingml/2006/picture">
+                  <pic:nvPicPr>
+                    <pic:cNvPr id="1" name="Image1" descr=""/>
+                    <pic:cNvPicPr>
+                      <a:picLocks noChangeAspect="1" noChangeArrowheads="1"/>
+                    </pic:cNvPicPr>
+                  </pic:nvPicPr>
+                  <pic:blipFill>
+                    <a:blip r:embed="rId2"/>
+                    <a:stretch>
+                      <a:fillRect/>
+                    </a:stretch>
+                  </pic:blipFill>
+                  <pic:spPr bwMode="auto">
+                    <a:xfrm>
+                      <a:off x="0" y="0"/>
+                      <a:ext cx="9144000" cy="5124450"/>
+                    </a:xfrm>
+                    <a:prstGeom prst="rect">
+                      <a:avLst/>
+                    </a:prstGeom>
+                  </pic:spPr>
+                </pic:pic>
+              </a:graphicData>
+            </a:graphic>
+          </wp:anchor>
+        </w:drawing>
       </w:r>
     </w:p>
     <w:sectPr>
@@ -3924,120 +3985,138 @@
   <w:abstractNum w:abstractNumId="1">
     <w:lvl w:ilvl="0">
       <w:start w:val="1"/>
-      <w:numFmt w:val="none"/>
-      <w:suff w:val="nothing"/>
-      <w:lvlText w:val=""/>
+      <w:numFmt w:val="bullet"/>
+      <w:lvlText w:val=""/>
       <w:lvlJc w:val="left"/>
       <w:pPr>
         <w:tabs>
-          <w:tab w:val="num" w:pos="0"/>
+          <w:tab w:val="num" w:pos="720"/>
         </w:tabs>
-        <w:ind w:left="0" w:hanging="0"/>
-      </w:pPr>
+        <w:ind w:left="720" w:hanging="360"/>
+      </w:pPr>
+      <w:rPr>
+        <w:rFonts w:ascii="Symbol" w:hAnsi="Symbol" w:cs="Symbol" w:hint="default"/>
+      </w:rPr>
     </w:lvl>
     <w:lvl w:ilvl="1">
       <w:start w:val="1"/>
-      <w:numFmt w:val="none"/>
-      <w:suff w:val="nothing"/>
-      <w:lvlText w:val=""/>
+      <w:numFmt w:val="bullet"/>
+      <w:lvlText w:val="o"/>
       <w:lvlJc w:val="left"/>
       <w:pPr>
         <w:tabs>
-          <w:tab w:val="num" w:pos="0"/>
+          <w:tab w:val="num" w:pos="1440"/>
         </w:tabs>
-        <w:ind w:left="0" w:hanging="0"/>
-      </w:pPr>
+        <w:ind w:left="1440" w:hanging="360"/>
+      </w:pPr>
+      <w:rPr>
+        <w:rFonts w:ascii="Courier New" w:hAnsi="Courier New" w:cs="Courier New" w:hint="default"/>
+      </w:rPr>
     </w:lvl>
     <w:lvl w:ilvl="2">
       <w:start w:val="1"/>
-      <w:numFmt w:val="none"/>
-      <w:suff w:val="nothing"/>
-      <w:lvlText w:val=""/>
+      <w:numFmt w:val="bullet"/>
+      <w:lvlText w:val=""/>
       <w:lvlJc w:val="left"/>
       <w:pPr>
         <w:tabs>
-          <w:tab w:val="num" w:pos="0"/>
+          <w:tab w:val="num" w:pos="2160"/>
         </w:tabs>
-        <w:ind w:left="0" w:hanging="0"/>
-      </w:pPr>
+        <w:ind w:left="2160" w:hanging="360"/>
+      </w:pPr>
+      <w:rPr>
+        <w:rFonts w:ascii="Wingdings" w:hAnsi="Wingdings" w:cs="Wingdings" w:hint="default"/>
+      </w:rPr>
     </w:lvl>
     <w:lvl w:ilvl="3">
       <w:start w:val="1"/>
-      <w:numFmt w:val="none"/>
-      <w:suff w:val="nothing"/>
-      <w:lvlText w:val=""/>
+      <w:numFmt w:val="bullet"/>
+      <w:lvlText w:val=""/>
       <w:lvlJc w:val="left"/>
       <w:pPr>
         <w:tabs>
-          <w:tab w:val="num" w:pos="0"/>
+          <w:tab w:val="num" w:pos="2880"/>
         </w:tabs>
-        <w:ind w:left="0" w:hanging="0"/>
-      </w:pPr>
+        <w:ind w:left="2880" w:hanging="360"/>
+      </w:pPr>
+      <w:rPr>
+        <w:rFonts w:ascii="Wingdings" w:hAnsi="Wingdings" w:cs="Wingdings" w:hint="default"/>
+      </w:rPr>
     </w:lvl>
     <w:lvl w:ilvl="4">
       <w:start w:val="1"/>
-      <w:numFmt w:val="none"/>
-      <w:suff w:val="nothing"/>
-      <w:lvlText w:val=""/>
+      <w:numFmt w:val="bullet"/>
+      <w:lvlText w:val=""/>
       <w:lvlJc w:val="left"/>
       <w:pPr>
         <w:tabs>
-          <w:tab w:val="num" w:pos="0"/>
+          <w:tab w:val="num" w:pos="3600"/>
         </w:tabs>
-        <w:ind w:left="0" w:hanging="0"/>
-      </w:pPr>
+        <w:ind w:left="3600" w:hanging="360"/>
+      </w:pPr>
+      <w:rPr>
+        <w:rFonts w:ascii="Wingdings" w:hAnsi="Wingdings" w:cs="Wingdings" w:hint="default"/>
+      </w:rPr>
     </w:lvl>
     <w:lvl w:ilvl="5">
       <w:start w:val="1"/>
-      <w:numFmt w:val="none"/>
-      <w:suff w:val="nothing"/>
-      <w:lvlText w:val=""/>
+      <w:numFmt w:val="bullet"/>
+      <w:lvlText w:val=""/>
       <w:lvlJc w:val="left"/>
       <w:pPr>
         <w:tabs>
-          <w:tab w:val="num" w:pos="0"/>
+          <w:tab w:val="num" w:pos="4320"/>
         </w:tabs>
-        <w:ind w:left="0" w:hanging="0"/>
-      </w:pPr>
+        <w:ind w:left="4320" w:hanging="360"/>
+      </w:pPr>
+      <w:rPr>
+        <w:rFonts w:ascii="Wingdings" w:hAnsi="Wingdings" w:cs="Wingdings" w:hint="default"/>
+      </w:rPr>
     </w:lvl>
     <w:lvl w:ilvl="6">
       <w:start w:val="1"/>
-      <w:numFmt w:val="none"/>
-      <w:suff w:val="nothing"/>
-      <w:lvlText w:val=""/>
+      <w:numFmt w:val="bullet"/>
+      <w:lvlText w:val=""/>
       <w:lvlJc w:val="left"/>
       <w:pPr>
         <w:tabs>
-          <w:tab w:val="num" w:pos="0"/>
+          <w:tab w:val="num" w:pos="5040"/>
         </w:tabs>
-        <w:ind w:left="0" w:hanging="0"/>
-      </w:pPr>
+        <w:ind w:left="5040" w:hanging="360"/>
+      </w:pPr>
+      <w:rPr>
+        <w:rFonts w:ascii="Wingdings" w:hAnsi="Wingdings" w:cs="Wingdings" w:hint="default"/>
+      </w:rPr>
     </w:lvl>
     <w:lvl w:ilvl="7">
       <w:start w:val="1"/>
-      <w:numFmt w:val="none"/>
-      <w:suff w:val="nothing"/>
-      <w:lvlText w:val=""/>
+      <w:numFmt w:val="bullet"/>
+      <w:lvlText w:val=""/>
       <w:lvlJc w:val="left"/>
       <w:pPr>
         <w:tabs>
-          <w:tab w:val="num" w:pos="0"/>
+          <w:tab w:val="num" w:pos="5760"/>
         </w:tabs>
-        <w:ind w:left="0" w:hanging="0"/>
-      </w:pPr>
+        <w:ind w:left="5760" w:hanging="360"/>
+      </w:pPr>
+      <w:rPr>
+        <w:rFonts w:ascii="Wingdings" w:hAnsi="Wingdings" w:cs="Wingdings" w:hint="default"/>
+      </w:rPr>
     </w:lvl>
     <w:lvl w:ilvl="8">
       <w:start w:val="1"/>
-      <w:numFmt w:val="none"/>
-      <w:suff w:val="nothing"/>
-      <w:lvlText w:val=""/>
+      <w:numFmt w:val="bullet"/>
+      <w:lvlText w:val=""/>
       <w:lvlJc w:val="left"/>
       <w:pPr>
         <w:tabs>
-          <w:tab w:val="num" w:pos="0"/>
+          <w:tab w:val="num" w:pos="6480"/>
         </w:tabs>
-        <w:ind w:left="0" w:hanging="0"/>
-      </w:pPr>
+        <w:ind w:left="6480" w:hanging="360"/>
+      </w:pPr>
+      <w:rPr>
+        <w:rFonts w:ascii="Wingdings" w:hAnsi="Wingdings" w:cs="Wingdings" w:hint="default"/>
+      </w:rPr>
     </w:lvl>
   </w:abstractNum>
   <w:abstractNum w:abstractNumId="2">
@@ -4185,7 +4264,7 @@
       <w:lvlJc w:val="left"/>
       <w:pPr>
         <w:tabs>
-          <w:tab w:val="num" w:pos="720"/>
+          <w:tab w:val="num" w:pos="0"/>
         </w:tabs>
         <w:ind w:left="720" w:hanging="360"/>
       </w:pPr>
@@ -4200,7 +4279,7 @@
       <w:lvlJc w:val="left"/>
       <w:pPr>
         <w:tabs>
-          <w:tab w:val="num" w:pos="1440"/>
+          <w:tab w:val="num" w:pos="0"/>
         </w:tabs>
         <w:ind w:left="1440" w:hanging="360"/>
       </w:pPr>
@@ -4215,143 +4294,6 @@
       <w:lvlJc w:val="left"/>
       <w:pPr>
         <w:tabs>
-          <w:tab w:val="num" w:pos="2160"/>
-        </w:tabs>
-        <w:ind w:left="2160" w:hanging="360"/>
-      </w:pPr>
-      <w:rPr>
-        <w:rFonts w:ascii="Wingdings" w:hAnsi="Wingdings" w:cs="Wingdings" w:hint="default"/>
-      </w:rPr>
-    </w:lvl>
-    <w:lvl w:ilvl="3">
-      <w:start w:val="1"/>
-      <w:numFmt w:val="bullet"/>
-      <w:lvlText w:val=""/>
-      <w:lvlJc w:val="left"/>
-      <w:pPr>
-        <w:tabs>
-          <w:tab w:val="num" w:pos="2880"/>
-        </w:tabs>
-        <w:ind w:left="2880" w:hanging="360"/>
-      </w:pPr>
-      <w:rPr>
-        <w:rFonts w:ascii="Wingdings" w:hAnsi="Wingdings" w:cs="Wingdings" w:hint="default"/>
-      </w:rPr>
-    </w:lvl>
-    <w:lvl w:ilvl="4">
-      <w:start w:val="1"/>
-      <w:numFmt w:val="bullet"/>
-      <w:lvlText w:val=""/>
-      <w:lvlJc w:val="left"/>
-      <w:pPr>
-        <w:tabs>
-          <w:tab w:val="num" w:pos="3600"/>
-        </w:tabs>
-        <w:ind w:left="3600" w:hanging="360"/>
-      </w:pPr>
-      <w:rPr>
-        <w:rFonts w:ascii="Wingdings" w:hAnsi="Wingdings" w:cs="Wingdings" w:hint="default"/>
-      </w:rPr>
-    </w:lvl>
-    <w:lvl w:ilvl="5">
-      <w:start w:val="1"/>
-      <w:numFmt w:val="bullet"/>
-      <w:lvlText w:val=""/>
-      <w:lvlJc w:val="left"/>
-      <w:pPr>
-        <w:tabs>
-          <w:tab w:val="num" w:pos="4320"/>
-        </w:tabs>
-        <w:ind w:left="4320" w:hanging="360"/>
-      </w:pPr>
-      <w:rPr>
-        <w:rFonts w:ascii="Wingdings" w:hAnsi="Wingdings" w:cs="Wingdings" w:hint="default"/>
-      </w:rPr>
-    </w:lvl>
-    <w:lvl w:ilvl="6">
-      <w:start w:val="1"/>
-      <w:numFmt w:val="bullet"/>
-      <w:lvlText w:val=""/>
-      <w:lvlJc w:val="left"/>
-      <w:pPr>
-        <w:tabs>
-          <w:tab w:val="num" w:pos="5040"/>
-        </w:tabs>
-        <w:ind w:left="5040" w:hanging="360"/>
-      </w:pPr>
-      <w:rPr>
-        <w:rFonts w:ascii="Wingdings" w:hAnsi="Wingdings" w:cs="Wingdings" w:hint="default"/>
-      </w:rPr>
-    </w:lvl>
-    <w:lvl w:ilvl="7">
-      <w:start w:val="1"/>
-      <w:numFmt w:val="bullet"/>
-      <w:lvlText w:val=""/>
-      <w:lvlJc w:val="left"/>
-      <w:pPr>
-        <w:tabs>
-          <w:tab w:val="num" w:pos="5760"/>
-        </w:tabs>
-        <w:ind w:left="5760" w:hanging="360"/>
-      </w:pPr>
-      <w:rPr>
-        <w:rFonts w:ascii="Wingdings" w:hAnsi="Wingdings" w:cs="Wingdings" w:hint="default"/>
-      </w:rPr>
-    </w:lvl>
-    <w:lvl w:ilvl="8">
-      <w:start w:val="1"/>
-      <w:numFmt w:val="bullet"/>
-      <w:lvlText w:val=""/>
-      <w:lvlJc w:val="left"/>
-      <w:pPr>
-        <w:tabs>
-          <w:tab w:val="num" w:pos="6480"/>
-        </w:tabs>
-        <w:ind w:left="6480" w:hanging="360"/>
-      </w:pPr>
-      <w:rPr>
-        <w:rFonts w:ascii="Wingdings" w:hAnsi="Wingdings" w:cs="Wingdings" w:hint="default"/>
-      </w:rPr>
-    </w:lvl>
-  </w:abstractNum>
-  <w:abstractNum w:abstractNumId="4">
-    <w:lvl w:ilvl="0">
-      <w:start w:val="1"/>
-      <w:numFmt w:val="bullet"/>
-      <w:lvlText w:val=""/>
-      <w:lvlJc w:val="left"/>
-      <w:pPr>
-        <w:tabs>
-          <w:tab w:val="num" w:pos="0"/>
-        </w:tabs>
-        <w:ind w:left="720" w:hanging="360"/>
-      </w:pPr>
-      <w:rPr>
-        <w:rFonts w:ascii="Symbol" w:hAnsi="Symbol" w:cs="Symbol" w:hint="default"/>
-      </w:rPr>
-    </w:lvl>
-    <w:lvl w:ilvl="1">
-      <w:start w:val="1"/>
-      <w:numFmt w:val="bullet"/>
-      <w:lvlText w:val="o"/>
-      <w:lvlJc w:val="left"/>
-      <w:pPr>
-        <w:tabs>
-          <w:tab w:val="num" w:pos="0"/>
-        </w:tabs>
-        <w:ind w:left="1440" w:hanging="360"/>
-      </w:pPr>
-      <w:rPr>
-        <w:rFonts w:ascii="Courier New" w:hAnsi="Courier New" w:cs="Courier New" w:hint="default"/>
-      </w:rPr>
-    </w:lvl>
-    <w:lvl w:ilvl="2">
-      <w:start w:val="1"/>
-      <w:numFmt w:val="bullet"/>
-      <w:lvlText w:val=""/>
-      <w:lvlJc w:val="left"/>
-      <w:pPr>
-        <w:tabs>
           <w:tab w:val="num" w:pos="0"/>
         </w:tabs>
         <w:ind w:left="2160" w:hanging="360"/>
@@ -4449,6 +4391,125 @@
       <w:rPr>
         <w:rFonts w:ascii="Wingdings" w:hAnsi="Wingdings" w:cs="Wingdings" w:hint="default"/>
       </w:rPr>
+    </w:lvl>
+  </w:abstractNum>
+  <w:abstractNum w:abstractNumId="4">
+    <w:lvl w:ilvl="0">
+      <w:start w:val="1"/>
+      <w:numFmt w:val="none"/>
+      <w:suff w:val="nothing"/>
+      <w:lvlText w:val=""/>
+      <w:lvlJc w:val="left"/>
+      <w:pPr>
+        <w:tabs>
+          <w:tab w:val="num" w:pos="0"/>
+        </w:tabs>
+        <w:ind w:left="0" w:hanging="0"/>
+      </w:pPr>
+    </w:lvl>
+    <w:lvl w:ilvl="1">
+      <w:start w:val="1"/>
+      <w:numFmt w:val="none"/>
+      <w:suff w:val="nothing"/>
+      <w:lvlText w:val=""/>
+      <w:lvlJc w:val="left"/>
+      <w:pPr>
+        <w:tabs>
+          <w:tab w:val="num" w:pos="0"/>
+        </w:tabs>
+        <w:ind w:left="0" w:hanging="0"/>
+      </w:pPr>
+    </w:lvl>
+    <w:lvl w:ilvl="2">
+      <w:start w:val="1"/>
+      <w:numFmt w:val="none"/>
+      <w:suff w:val="nothing"/>
+      <w:lvlText w:val=""/>
+      <w:lvlJc w:val="left"/>
+      <w:pPr>
+        <w:tabs>
+          <w:tab w:val="num" w:pos="0"/>
+        </w:tabs>
+        <w:ind w:left="0" w:hanging="0"/>
+      </w:pPr>
+    </w:lvl>
+    <w:lvl w:ilvl="3">
+      <w:start w:val="1"/>
+      <w:numFmt w:val="none"/>
+      <w:suff w:val="nothing"/>
+      <w:lvlText w:val=""/>
+      <w:lvlJc w:val="left"/>
+      <w:pPr>
+        <w:tabs>
+          <w:tab w:val="num" w:pos="0"/>
+        </w:tabs>
+        <w:ind w:left="0" w:hanging="0"/>
+      </w:pPr>
+    </w:lvl>
+    <w:lvl w:ilvl="4">
+      <w:start w:val="1"/>
+      <w:numFmt w:val="none"/>
+      <w:suff w:val="nothing"/>
+      <w:lvlText w:val=""/>
+      <w:lvlJc w:val="left"/>
+      <w:pPr>
+        <w:tabs>
+          <w:tab w:val="num" w:pos="0"/>
+        </w:tabs>
+        <w:ind w:left="0" w:hanging="0"/>
+      </w:pPr>
+    </w:lvl>
+    <w:lvl w:ilvl="5">
+      <w:start w:val="1"/>
+      <w:numFmt w:val="none"/>
+      <w:suff w:val="nothing"/>
+      <w:lvlText w:val=""/>
+      <w:lvlJc w:val="left"/>
+      <w:pPr>
+        <w:tabs>
+          <w:tab w:val="num" w:pos="0"/>
+        </w:tabs>
+        <w:ind w:left="0" w:hanging="0"/>
+      </w:pPr>
+    </w:lvl>
+    <w:lvl w:ilvl="6">
+      <w:start w:val="1"/>
+      <w:numFmt w:val="none"/>
+      <w:suff w:val="nothing"/>
+      <w:lvlText w:val=""/>
+      <w:lvlJc w:val="left"/>
+      <w:pPr>
+        <w:tabs>
+          <w:tab w:val="num" w:pos="0"/>
+        </w:tabs>
+        <w:ind w:left="0" w:hanging="0"/>
+      </w:pPr>
+    </w:lvl>
+    <w:lvl w:ilvl="7">
+      <w:start w:val="1"/>
+      <w:numFmt w:val="none"/>
+      <w:suff w:val="nothing"/>
+      <w:lvlText w:val=""/>
+      <w:lvlJc w:val="left"/>
+      <w:pPr>
+        <w:tabs>
+          <w:tab w:val="num" w:pos="0"/>
+        </w:tabs>
+        <w:ind w:left="0" w:hanging="0"/>
+      </w:pPr>
+    </w:lvl>
+    <w:lvl w:ilvl="8">
+      <w:start w:val="1"/>
+      <w:numFmt w:val="none"/>
+      <w:suff w:val="nothing"/>
+      <w:lvlText w:val=""/>
+      <w:lvlJc w:val="left"/>
+      <w:pPr>
+        <w:tabs>
+          <w:tab w:val="num" w:pos="0"/>
+        </w:tabs>
+        <w:ind w:left="0" w:hanging="0"/>
+      </w:pPr>
     </w:lvl>
   </w:abstractNum>
   <w:num w:numId="1">
@@ -4472,7 +4533,6 @@
     <w:rPrDefault>
       <w:rPr>
         <w:rFonts w:ascii="Calibri" w:hAnsi="Calibri" w:eastAsia="Calibri" w:cs="" w:asciiTheme="minorHAnsi" w:cstheme="minorBidi" w:eastAsiaTheme="minorHAnsi" w:hAnsiTheme="minorHAnsi"/>
-        <w:sz w:val="24"/>
         <w:szCs w:val="24"/>
         <w:lang w:val="en-US" w:eastAsia="en-US" w:bidi="ar-SA"/>
       </w:rPr>
@@ -4872,6 +4932,7 @@
     <w:qFormat/>
     <w:pPr>
       <w:widowControl/>
+      <w:suppressAutoHyphens w:val="true"/>
       <w:bidi w:val="0"/>
       <w:spacing w:before="0" w:after="0"/>
       <w:jc w:val="left"/>

</xml_diff>